<commit_message>
Complete inventory system with email functionality and feedback forms
</commit_message>
<xml_diff>
--- a/Smart Inventory Management System.docx
+++ b/Smart Inventory Management System.docx
@@ -763,55 +763,7 @@
           <w:lang w:eastAsia="en-GB"/>
           <w14:ligatures w14:val="none"/>
         </w:rPr>
-        <w:t>Week-</w:t>
-      </w:r>
-      <w:r>
-        <w:rPr>
-          <w:rFonts w:ascii="Times New Roman" w:eastAsia="Times New Roman" w:hAnsi="Times New Roman" w:cs="Times New Roman"/>
-          <w:b/>
-          <w:bCs/>
-          <w:kern w:val="0"/>
-          <w:szCs w:val="24"/>
-          <w:lang w:eastAsia="en-GB"/>
-          <w14:ligatures w14:val="none"/>
-        </w:rPr>
-        <w:t>5</w:t>
-      </w:r>
-      <w:r>
-        <w:rPr>
-          <w:rFonts w:ascii="Times New Roman" w:eastAsia="Times New Roman" w:hAnsi="Times New Roman" w:cs="Times New Roman"/>
-          <w:b/>
-          <w:bCs/>
-          <w:kern w:val="0"/>
-          <w:szCs w:val="24"/>
-          <w:lang w:eastAsia="en-GB"/>
-          <w14:ligatures w14:val="none"/>
-        </w:rPr>
-        <w:t>(</w:t>
-      </w:r>
-      <w:r>
-        <w:rPr>
-          <w:rFonts w:ascii="Times New Roman" w:eastAsia="Times New Roman" w:hAnsi="Times New Roman" w:cs="Times New Roman"/>
-          <w:b/>
-          <w:bCs/>
-          <w:kern w:val="0"/>
-          <w:szCs w:val="24"/>
-          <w:lang w:eastAsia="en-GB"/>
-          <w14:ligatures w14:val="none"/>
-        </w:rPr>
-        <w:t>Building pages using Api</w:t>
-      </w:r>
-      <w:r>
-        <w:rPr>
-          <w:rFonts w:ascii="Times New Roman" w:eastAsia="Times New Roman" w:hAnsi="Times New Roman" w:cs="Times New Roman"/>
-          <w:b/>
-          <w:bCs/>
-          <w:kern w:val="0"/>
-          <w:szCs w:val="24"/>
-          <w:lang w:eastAsia="en-GB"/>
-          <w14:ligatures w14:val="none"/>
-        </w:rPr>
-        <w:t>):</w:t>
+        <w:t>Week-5(Building pages using Api):</w:t>
       </w:r>
     </w:p>
     <w:p>
@@ -1226,27 +1178,7 @@
           <w:lang w:eastAsia="en-GB"/>
           <w14:ligatures w14:val="none"/>
         </w:rPr>
-        <w:t xml:space="preserve"> For interactivity and dynamic </w:t>
-      </w:r>
-      <w:r>
-        <w:rPr>
-          <w:rFonts w:ascii="Times New Roman" w:eastAsia="Times New Roman" w:hAnsi="Times New Roman" w:cs="Times New Roman"/>
-          <w:kern w:val="0"/>
-          <w:szCs w:val="24"/>
-          <w:lang w:eastAsia="en-GB"/>
-          <w14:ligatures w14:val="none"/>
-        </w:rPr>
-        <w:t>behaviour</w:t>
-      </w:r>
-      <w:r>
-        <w:rPr>
-          <w:rFonts w:ascii="Times New Roman" w:eastAsia="Times New Roman" w:hAnsi="Times New Roman" w:cs="Times New Roman"/>
-          <w:kern w:val="0"/>
-          <w:szCs w:val="24"/>
-          <w:lang w:eastAsia="en-GB"/>
-          <w14:ligatures w14:val="none"/>
-        </w:rPr>
-        <w:t>.</w:t>
+        <w:t xml:space="preserve"> For interactivity and dynamic behaviour.</w:t>
       </w:r>
     </w:p>
     <w:p>
@@ -1565,6 +1497,7 @@
       <w:r>
         <w:rPr>
           <w:rFonts w:ascii="Times New Roman" w:eastAsia="Times New Roman" w:hAnsi="Times New Roman" w:cs="Times New Roman"/>
+          <w:noProof/>
           <w:kern w:val="0"/>
           <w:szCs w:val="24"/>
           <w:lang w:eastAsia="en-GB"/>
@@ -1657,6 +1590,7 @@
       <w:r>
         <w:rPr>
           <w:rFonts w:ascii="Times New Roman" w:eastAsia="Times New Roman" w:hAnsi="Times New Roman" w:cs="Times New Roman"/>
+          <w:noProof/>
           <w:kern w:val="0"/>
           <w:szCs w:val="24"/>
           <w:lang w:eastAsia="en-GB"/>
@@ -2081,6 +2015,7 @@
       <w:r>
         <w:rPr>
           <w:rFonts w:ascii="Times New Roman" w:eastAsia="Times New Roman" w:hAnsi="Times New Roman" w:cs="Times New Roman"/>
+          <w:noProof/>
           <w:kern w:val="0"/>
           <w:szCs w:val="24"/>
           <w:lang w:eastAsia="en-GB"/>
@@ -2518,6 +2453,7 @@
       <w:r>
         <w:rPr>
           <w:rFonts w:ascii="Times New Roman" w:eastAsia="Times New Roman" w:hAnsi="Times New Roman" w:cs="Times New Roman"/>
+          <w:noProof/>
           <w:kern w:val="0"/>
           <w:szCs w:val="24"/>
           <w:lang w:eastAsia="en-GB"/>
@@ -2562,13 +2498,864 @@
     </w:p>
     <w:p>
       <w:pPr>
+        <w:spacing w:before="100" w:beforeAutospacing="1" w:after="100" w:afterAutospacing="1" w:line="240" w:lineRule="auto"/>
+        <w:rPr>
+          <w:rFonts w:ascii="Times New Roman" w:eastAsia="Times New Roman" w:hAnsi="Times New Roman" w:cs="Times New Roman"/>
+          <w:b/>
+          <w:bCs/>
+          <w:kern w:val="0"/>
+          <w:szCs w:val="24"/>
+          <w:lang w:eastAsia="en-GB"/>
+          <w14:ligatures w14:val="none"/>
+        </w:rPr>
+      </w:pPr>
+      <w:r>
+        <w:rPr>
+          <w:rFonts w:ascii="Times New Roman" w:eastAsia="Times New Roman" w:hAnsi="Times New Roman" w:cs="Times New Roman"/>
+          <w:b/>
+          <w:bCs/>
+          <w:kern w:val="0"/>
+          <w:szCs w:val="24"/>
+          <w:lang w:eastAsia="en-GB"/>
+          <w14:ligatures w14:val="none"/>
+        </w:rPr>
+        <w:t>Week-</w:t>
+      </w:r>
+      <w:r>
+        <w:rPr>
+          <w:rFonts w:ascii="Times New Roman" w:eastAsia="Times New Roman" w:hAnsi="Times New Roman" w:cs="Times New Roman"/>
+          <w:b/>
+          <w:bCs/>
+          <w:kern w:val="0"/>
+          <w:szCs w:val="24"/>
+          <w:lang w:eastAsia="en-GB"/>
+          <w14:ligatures w14:val="none"/>
+        </w:rPr>
+        <w:t>6</w:t>
+      </w:r>
+      <w:r>
+        <w:rPr>
+          <w:rFonts w:ascii="Times New Roman" w:eastAsia="Times New Roman" w:hAnsi="Times New Roman" w:cs="Times New Roman"/>
+          <w:b/>
+          <w:bCs/>
+          <w:kern w:val="0"/>
+          <w:szCs w:val="24"/>
+          <w:lang w:eastAsia="en-GB"/>
+          <w14:ligatures w14:val="none"/>
+        </w:rPr>
+        <w:t>( Learnings from others Presentation ):</w:t>
+      </w:r>
+    </w:p>
+    <w:p>
+      <w:pPr>
+        <w:pStyle w:val="NormalWeb"/>
+      </w:pPr>
+      <w:r>
+        <w:t xml:space="preserve">During this week, I learned about the importance of clean and user-friendly design from a peer's presentation, where they showcased </w:t>
+      </w:r>
+      <w:r>
+        <w:rPr>
+          <w:rStyle w:val="Strong"/>
+          <w:rFonts w:eastAsiaTheme="majorEastAsia"/>
+        </w:rPr>
+        <w:t>Wireframe.cc</w:t>
+      </w:r>
+      <w:r>
+        <w:t>, a website used to create minimalist wireframes. Inspired by their approach, I explored Wireframe.cc and observed how it focused on essential design elements like clear input fields, simple layouts, and intuitive navigation.</w:t>
+      </w:r>
+    </w:p>
+    <w:p>
+      <w:pPr>
+        <w:pStyle w:val="NormalWeb"/>
+      </w:pPr>
+      <w:r>
+        <w:t xml:space="preserve">Applying these learnings, I designed the </w:t>
+      </w:r>
+      <w:r>
+        <w:rPr>
+          <w:rStyle w:val="Strong"/>
+          <w:rFonts w:eastAsiaTheme="majorEastAsia"/>
+        </w:rPr>
+        <w:t>Sign Up</w:t>
+      </w:r>
+      <w:r>
+        <w:t xml:space="preserve"> and </w:t>
+      </w:r>
+      <w:r>
+        <w:rPr>
+          <w:rStyle w:val="Strong"/>
+          <w:rFonts w:eastAsiaTheme="majorEastAsia"/>
+        </w:rPr>
+        <w:t>Sign In</w:t>
+      </w:r>
+      <w:r>
+        <w:t xml:space="preserve"> pages for my project. The simplicity and clarity seen in the wireframes helped me structure these pages effectively, ensuring a smooth and intuitive user experience. This approach allowed me to prioritize functionality and ease of use, resulting in well-organized and visually clean authentication pages.</w:t>
+      </w:r>
+    </w:p>
+    <w:p>
+      <w:pPr>
+        <w:pStyle w:val="NormalWeb"/>
+      </w:pPr>
+      <w:r>
+        <w:rPr>
+          <w:rStyle w:val="Strong"/>
+          <w:rFonts w:eastAsiaTheme="majorEastAsia"/>
+        </w:rPr>
+        <w:t>Week-7 (Implementation of Key Functionalities)</w:t>
+      </w:r>
+    </w:p>
+    <w:p>
+      <w:pPr>
+        <w:pStyle w:val="NormalWeb"/>
+      </w:pPr>
+      <w:r>
+        <w:t>This week, I focused on adding essential features to improve the functionality and usability of the system:</w:t>
+      </w:r>
+    </w:p>
+    <w:p>
+      <w:pPr>
+        <w:pStyle w:val="NormalWeb"/>
+        <w:numPr>
+          <w:ilvl w:val="0"/>
+          <w:numId w:val="8"/>
+        </w:numPr>
+      </w:pPr>
+      <w:r>
+        <w:rPr>
+          <w:rStyle w:val="Strong"/>
+          <w:rFonts w:eastAsiaTheme="majorEastAsia"/>
+        </w:rPr>
+        <w:t>QR Code-Based Search and Generation</w:t>
+      </w:r>
+      <w:r>
+        <w:t>:</w:t>
+      </w:r>
+      <w:r>
+        <w:br/>
+        <w:t xml:space="preserve">I implemented a feature that allows products to be searched using QR codes. Each product is assigned a unique QR code that can be scanned to retrieve product details </w:t>
+      </w:r>
+      <w:r>
+        <w:lastRenderedPageBreak/>
+        <w:t>quickly. Additionally, I integrated QR code generation for all products, making inventory management more efficient and reducing manual search time.</w:t>
+      </w:r>
+    </w:p>
+    <w:p>
+      <w:pPr>
+        <w:pStyle w:val="NormalWeb"/>
+        <w:numPr>
+          <w:ilvl w:val="0"/>
+          <w:numId w:val="8"/>
+        </w:numPr>
+      </w:pPr>
+      <w:r>
+        <w:rPr>
+          <w:rStyle w:val="Strong"/>
+          <w:rFonts w:eastAsiaTheme="majorEastAsia"/>
+        </w:rPr>
+        <w:t>User Authentication Mechanism</w:t>
+      </w:r>
+      <w:r>
+        <w:t>:</w:t>
+      </w:r>
+      <w:r>
+        <w:br/>
+        <w:t>To ensure secure access to the system, I implemented a user authentication mechanism. This included secure login functionality, password hashing, role-based access control (admin, manager, staff), and session management. This helped establish a secure and role-sensitive environment for system usage.</w:t>
+      </w:r>
+      <w:r>
+        <w:t xml:space="preserve"> Similarly sign in end point is also there.</w:t>
+      </w:r>
+    </w:p>
+    <w:p>
+      <w:pPr>
         <w:rPr>
           <w:lang w:val="en-US"/>
         </w:rPr>
       </w:pPr>
+      <w:r>
+        <w:rPr>
+          <w:lang w:val="en-US"/>
+        </w:rPr>
+        <w:drawing>
+          <wp:inline distT="0" distB="0" distL="0" distR="0" wp14:anchorId="5C3CF6C2" wp14:editId="741A063E">
+            <wp:extent cx="5731510" cy="3136265"/>
+            <wp:effectExtent l="0" t="0" r="0" b="635"/>
+            <wp:docPr id="1763664669" name="Picture 1" descr="A screen shot of a computer screen&#10;&#10;AI-generated content may be incorrect."/>
+            <wp:cNvGraphicFramePr>
+              <a:graphicFrameLocks xmlns:a="http://schemas.openxmlformats.org/drawingml/2006/main" noChangeAspect="1"/>
+            </wp:cNvGraphicFramePr>
+            <a:graphic xmlns:a="http://schemas.openxmlformats.org/drawingml/2006/main">
+              <a:graphicData uri="http://schemas.openxmlformats.org/drawingml/2006/picture">
+                <pic:pic xmlns:pic="http://schemas.openxmlformats.org/drawingml/2006/picture">
+                  <pic:nvPicPr>
+                    <pic:cNvPr id="1763664669" name="Picture 1" descr="A screen shot of a computer screen&#10;&#10;AI-generated content may be incorrect."/>
+                    <pic:cNvPicPr/>
+                  </pic:nvPicPr>
+                  <pic:blipFill>
+                    <a:blip r:embed="rId11"/>
+                    <a:stretch>
+                      <a:fillRect/>
+                    </a:stretch>
+                  </pic:blipFill>
+                  <pic:spPr>
+                    <a:xfrm>
+                      <a:off x="0" y="0"/>
+                      <a:ext cx="5731510" cy="3136265"/>
+                    </a:xfrm>
+                    <a:prstGeom prst="rect">
+                      <a:avLst/>
+                    </a:prstGeom>
+                  </pic:spPr>
+                </pic:pic>
+              </a:graphicData>
+            </a:graphic>
+          </wp:inline>
+        </w:drawing>
+      </w:r>
+    </w:p>
+    <w:p>
+      <w:pPr>
+        <w:rPr>
+          <w:lang w:val="en-US"/>
+        </w:rPr>
+      </w:pPr>
+      <w:r>
+        <w:rPr>
+          <w:lang w:val="en-US"/>
+        </w:rPr>
+        <w:drawing>
+          <wp:inline distT="0" distB="0" distL="0" distR="0" wp14:anchorId="0A37FED6" wp14:editId="68D8D06A">
+            <wp:extent cx="5731510" cy="2362200"/>
+            <wp:effectExtent l="0" t="0" r="0" b="0"/>
+            <wp:docPr id="1902938563" name="Picture 1" descr="A computer screen shot of a program&#10;&#10;AI-generated content may be incorrect."/>
+            <wp:cNvGraphicFramePr>
+              <a:graphicFrameLocks xmlns:a="http://schemas.openxmlformats.org/drawingml/2006/main" noChangeAspect="1"/>
+            </wp:cNvGraphicFramePr>
+            <a:graphic xmlns:a="http://schemas.openxmlformats.org/drawingml/2006/main">
+              <a:graphicData uri="http://schemas.openxmlformats.org/drawingml/2006/picture">
+                <pic:pic xmlns:pic="http://schemas.openxmlformats.org/drawingml/2006/picture">
+                  <pic:nvPicPr>
+                    <pic:cNvPr id="1902938563" name="Picture 1" descr="A computer screen shot of a program&#10;&#10;AI-generated content may be incorrect."/>
+                    <pic:cNvPicPr/>
+                  </pic:nvPicPr>
+                  <pic:blipFill>
+                    <a:blip r:embed="rId12"/>
+                    <a:stretch>
+                      <a:fillRect/>
+                    </a:stretch>
+                  </pic:blipFill>
+                  <pic:spPr>
+                    <a:xfrm>
+                      <a:off x="0" y="0"/>
+                      <a:ext cx="5731510" cy="2362200"/>
+                    </a:xfrm>
+                    <a:prstGeom prst="rect">
+                      <a:avLst/>
+                    </a:prstGeom>
+                  </pic:spPr>
+                </pic:pic>
+              </a:graphicData>
+            </a:graphic>
+          </wp:inline>
+        </w:drawing>
+      </w:r>
+    </w:p>
+    <w:p>
+      <w:pPr>
+        <w:spacing w:before="100" w:beforeAutospacing="1" w:after="100" w:afterAutospacing="1" w:line="240" w:lineRule="auto"/>
+        <w:outlineLvl w:val="2"/>
+        <w:rPr>
+          <w:rFonts w:ascii="Times New Roman" w:eastAsia="Times New Roman" w:hAnsi="Times New Roman" w:cs="Times New Roman"/>
+          <w:b/>
+          <w:bCs/>
+          <w:kern w:val="0"/>
+          <w:sz w:val="27"/>
+          <w:szCs w:val="27"/>
+          <w:lang w:eastAsia="en-GB"/>
+          <w14:ligatures w14:val="none"/>
+        </w:rPr>
+      </w:pPr>
+      <w:r>
+        <w:rPr>
+          <w:rFonts w:ascii="Times New Roman" w:eastAsia="Times New Roman" w:hAnsi="Times New Roman" w:cs="Times New Roman"/>
+          <w:b/>
+          <w:bCs/>
+          <w:kern w:val="0"/>
+          <w:sz w:val="27"/>
+          <w:szCs w:val="27"/>
+          <w:lang w:eastAsia="en-GB"/>
+          <w14:ligatures w14:val="none"/>
+        </w:rPr>
+        <w:t>Week-8 (Integrating Frontend with Backend)</w:t>
+      </w:r>
+    </w:p>
+    <w:p>
+      <w:pPr>
+        <w:spacing w:before="100" w:beforeAutospacing="1" w:after="100" w:afterAutospacing="1" w:line="240" w:lineRule="auto"/>
+        <w:rPr>
+          <w:rFonts w:ascii="Times New Roman" w:eastAsia="Times New Roman" w:hAnsi="Times New Roman" w:cs="Times New Roman"/>
+          <w:kern w:val="0"/>
+          <w:szCs w:val="24"/>
+          <w:lang w:eastAsia="en-GB"/>
+          <w14:ligatures w14:val="none"/>
+        </w:rPr>
+      </w:pPr>
+      <w:r>
+        <w:rPr>
+          <w:rFonts w:ascii="Times New Roman" w:eastAsia="Times New Roman" w:hAnsi="Times New Roman" w:cs="Times New Roman"/>
+          <w:kern w:val="0"/>
+          <w:szCs w:val="24"/>
+          <w:lang w:eastAsia="en-GB"/>
+          <w14:ligatures w14:val="none"/>
+        </w:rPr>
+        <w:t>This week was focused on connecting the frontend of the website with the backend database to create a fully functional and dynamic system. After successfully creating the database and entering sample data, I moved on to backend integration, aligning the frontend pages to fetch and display live data from the database via API endpoints.</w:t>
+      </w:r>
+    </w:p>
+    <w:p>
+      <w:pPr>
+        <w:spacing w:before="100" w:beforeAutospacing="1" w:after="100" w:afterAutospacing="1" w:line="240" w:lineRule="auto"/>
+        <w:rPr>
+          <w:rFonts w:ascii="Times New Roman" w:eastAsia="Times New Roman" w:hAnsi="Times New Roman" w:cs="Times New Roman"/>
+          <w:kern w:val="0"/>
+          <w:szCs w:val="24"/>
+          <w:lang w:eastAsia="en-GB"/>
+          <w14:ligatures w14:val="none"/>
+        </w:rPr>
+      </w:pPr>
+      <w:r>
+        <w:rPr>
+          <w:rFonts w:ascii="Times New Roman" w:eastAsia="Times New Roman" w:hAnsi="Times New Roman" w:cs="Times New Roman"/>
+          <w:kern w:val="0"/>
+          <w:szCs w:val="24"/>
+          <w:lang w:eastAsia="en-GB"/>
+          <w14:ligatures w14:val="none"/>
+        </w:rPr>
+        <w:lastRenderedPageBreak/>
+        <w:t xml:space="preserve">A major part of this integration involved removing all hardcoded content page by page and replacing it with data fetched dynamically through </w:t>
+      </w:r>
+      <w:proofErr w:type="spellStart"/>
+      <w:r>
+        <w:rPr>
+          <w:rFonts w:ascii="Times New Roman" w:eastAsia="Times New Roman" w:hAnsi="Times New Roman" w:cs="Times New Roman"/>
+          <w:kern w:val="0"/>
+          <w:szCs w:val="24"/>
+          <w:lang w:eastAsia="en-GB"/>
+          <w14:ligatures w14:val="none"/>
+        </w:rPr>
+        <w:t>FastAPI</w:t>
+      </w:r>
+      <w:proofErr w:type="spellEnd"/>
+      <w:r>
+        <w:rPr>
+          <w:rFonts w:ascii="Times New Roman" w:eastAsia="Times New Roman" w:hAnsi="Times New Roman" w:cs="Times New Roman"/>
+          <w:kern w:val="0"/>
+          <w:szCs w:val="24"/>
+          <w:lang w:eastAsia="en-GB"/>
+          <w14:ligatures w14:val="none"/>
+        </w:rPr>
+        <w:t xml:space="preserve"> endpoints. For each page, I checked the respective endpoint to ensure it was functioning correctly. In cases where no data was visible, I utilized chatbot assistance to identify missing endpoints and guide their creation or correction.</w:t>
+      </w:r>
+    </w:p>
+    <w:p>
+      <w:pPr>
+        <w:spacing w:before="100" w:beforeAutospacing="1" w:after="100" w:afterAutospacing="1" w:line="240" w:lineRule="auto"/>
+        <w:outlineLvl w:val="2"/>
+        <w:rPr>
+          <w:rFonts w:ascii="Times New Roman" w:eastAsia="Times New Roman" w:hAnsi="Times New Roman" w:cs="Times New Roman"/>
+          <w:b/>
+          <w:bCs/>
+          <w:kern w:val="0"/>
+          <w:sz w:val="27"/>
+          <w:szCs w:val="27"/>
+          <w:lang w:eastAsia="en-GB"/>
+          <w14:ligatures w14:val="none"/>
+        </w:rPr>
+      </w:pPr>
+      <w:r>
+        <w:rPr>
+          <w:rFonts w:ascii="Times New Roman" w:eastAsia="Times New Roman" w:hAnsi="Times New Roman" w:cs="Times New Roman"/>
+          <w:b/>
+          <w:bCs/>
+          <w:kern w:val="0"/>
+          <w:sz w:val="27"/>
+          <w:szCs w:val="27"/>
+          <w:lang w:eastAsia="en-GB"/>
+          <w14:ligatures w14:val="none"/>
+        </w:rPr>
+        <w:t>Workflow Followed</w:t>
+      </w:r>
+    </w:p>
+    <w:p>
+      <w:pPr>
+        <w:numPr>
+          <w:ilvl w:val="0"/>
+          <w:numId w:val="9"/>
+        </w:numPr>
+        <w:spacing w:before="100" w:beforeAutospacing="1" w:after="100" w:afterAutospacing="1" w:line="240" w:lineRule="auto"/>
+        <w:rPr>
+          <w:rFonts w:ascii="Times New Roman" w:eastAsia="Times New Roman" w:hAnsi="Times New Roman" w:cs="Times New Roman"/>
+          <w:kern w:val="0"/>
+          <w:szCs w:val="24"/>
+          <w:lang w:eastAsia="en-GB"/>
+          <w14:ligatures w14:val="none"/>
+        </w:rPr>
+      </w:pPr>
+      <w:r>
+        <w:rPr>
+          <w:rFonts w:ascii="Times New Roman" w:eastAsia="Times New Roman" w:hAnsi="Times New Roman" w:cs="Times New Roman"/>
+          <w:kern w:val="0"/>
+          <w:szCs w:val="24"/>
+          <w:lang w:eastAsia="en-GB"/>
+          <w14:ligatures w14:val="none"/>
+        </w:rPr>
+        <w:t>Create Database – Structure and enter dummy data.</w:t>
+      </w:r>
+    </w:p>
+    <w:p>
+      <w:pPr>
+        <w:numPr>
+          <w:ilvl w:val="0"/>
+          <w:numId w:val="9"/>
+        </w:numPr>
+        <w:spacing w:before="100" w:beforeAutospacing="1" w:after="100" w:afterAutospacing="1" w:line="240" w:lineRule="auto"/>
+        <w:rPr>
+          <w:rFonts w:ascii="Times New Roman" w:eastAsia="Times New Roman" w:hAnsi="Times New Roman" w:cs="Times New Roman"/>
+          <w:kern w:val="0"/>
+          <w:szCs w:val="24"/>
+          <w:lang w:eastAsia="en-GB"/>
+          <w14:ligatures w14:val="none"/>
+        </w:rPr>
+      </w:pPr>
+      <w:r>
+        <w:rPr>
+          <w:rFonts w:ascii="Times New Roman" w:eastAsia="Times New Roman" w:hAnsi="Times New Roman" w:cs="Times New Roman"/>
+          <w:kern w:val="0"/>
+          <w:szCs w:val="24"/>
+          <w:lang w:eastAsia="en-GB"/>
+          <w14:ligatures w14:val="none"/>
+        </w:rPr>
+        <w:t>Design Frontend Pages – Ensure pages are ready for integration.</w:t>
+      </w:r>
+    </w:p>
+    <w:p>
+      <w:pPr>
+        <w:numPr>
+          <w:ilvl w:val="0"/>
+          <w:numId w:val="9"/>
+        </w:numPr>
+        <w:spacing w:before="100" w:beforeAutospacing="1" w:after="100" w:afterAutospacing="1" w:line="240" w:lineRule="auto"/>
+        <w:rPr>
+          <w:rFonts w:ascii="Times New Roman" w:eastAsia="Times New Roman" w:hAnsi="Times New Roman" w:cs="Times New Roman"/>
+          <w:kern w:val="0"/>
+          <w:szCs w:val="24"/>
+          <w:lang w:eastAsia="en-GB"/>
+          <w14:ligatures w14:val="none"/>
+        </w:rPr>
+      </w:pPr>
+      <w:r>
+        <w:rPr>
+          <w:rFonts w:ascii="Times New Roman" w:eastAsia="Times New Roman" w:hAnsi="Times New Roman" w:cs="Times New Roman"/>
+          <w:kern w:val="0"/>
+          <w:szCs w:val="24"/>
+          <w:lang w:eastAsia="en-GB"/>
+          <w14:ligatures w14:val="none"/>
+        </w:rPr>
+        <w:t>Backend Integration – Replace hardcoded content with API-fetched data.</w:t>
+      </w:r>
+    </w:p>
+    <w:p>
+      <w:pPr>
+        <w:numPr>
+          <w:ilvl w:val="0"/>
+          <w:numId w:val="9"/>
+        </w:numPr>
+        <w:spacing w:before="100" w:beforeAutospacing="1" w:after="100" w:afterAutospacing="1" w:line="240" w:lineRule="auto"/>
+        <w:rPr>
+          <w:rFonts w:ascii="Times New Roman" w:eastAsia="Times New Roman" w:hAnsi="Times New Roman" w:cs="Times New Roman"/>
+          <w:kern w:val="0"/>
+          <w:szCs w:val="24"/>
+          <w:lang w:eastAsia="en-GB"/>
+          <w14:ligatures w14:val="none"/>
+        </w:rPr>
+      </w:pPr>
+      <w:r>
+        <w:rPr>
+          <w:rFonts w:ascii="Times New Roman" w:eastAsia="Times New Roman" w:hAnsi="Times New Roman" w:cs="Times New Roman"/>
+          <w:kern w:val="0"/>
+          <w:szCs w:val="24"/>
+          <w:lang w:eastAsia="en-GB"/>
+          <w14:ligatures w14:val="none"/>
+        </w:rPr>
+        <w:t>Test Endpoints – Verify if each API endpoint is returning correct data.</w:t>
+      </w:r>
+    </w:p>
+    <w:p>
+      <w:pPr>
+        <w:numPr>
+          <w:ilvl w:val="0"/>
+          <w:numId w:val="9"/>
+        </w:numPr>
+        <w:spacing w:before="100" w:beforeAutospacing="1" w:after="100" w:afterAutospacing="1" w:line="240" w:lineRule="auto"/>
+        <w:rPr>
+          <w:rFonts w:ascii="Times New Roman" w:eastAsia="Times New Roman" w:hAnsi="Times New Roman" w:cs="Times New Roman"/>
+          <w:kern w:val="0"/>
+          <w:szCs w:val="24"/>
+          <w:lang w:eastAsia="en-GB"/>
+          <w14:ligatures w14:val="none"/>
+        </w:rPr>
+      </w:pPr>
+      <w:r>
+        <w:rPr>
+          <w:rFonts w:ascii="Times New Roman" w:eastAsia="Times New Roman" w:hAnsi="Times New Roman" w:cs="Times New Roman"/>
+          <w:kern w:val="0"/>
+          <w:szCs w:val="24"/>
+          <w:lang w:eastAsia="en-GB"/>
+          <w14:ligatures w14:val="none"/>
+        </w:rPr>
+        <w:t>Debug &amp; Fix – Identify and resolve any missing or non-functional endpoints.</w:t>
+      </w:r>
+    </w:p>
+    <w:p>
+      <w:pPr>
+        <w:numPr>
+          <w:ilvl w:val="0"/>
+          <w:numId w:val="9"/>
+        </w:numPr>
+        <w:spacing w:before="100" w:beforeAutospacing="1" w:after="100" w:afterAutospacing="1" w:line="240" w:lineRule="auto"/>
+        <w:rPr>
+          <w:rFonts w:ascii="Times New Roman" w:eastAsia="Times New Roman" w:hAnsi="Times New Roman" w:cs="Times New Roman"/>
+          <w:kern w:val="0"/>
+          <w:szCs w:val="24"/>
+          <w:lang w:eastAsia="en-GB"/>
+          <w14:ligatures w14:val="none"/>
+        </w:rPr>
+      </w:pPr>
+      <w:r>
+        <w:rPr>
+          <w:rFonts w:ascii="Times New Roman" w:eastAsia="Times New Roman" w:hAnsi="Times New Roman" w:cs="Times New Roman"/>
+          <w:kern w:val="0"/>
+          <w:szCs w:val="24"/>
+          <w:lang w:eastAsia="en-GB"/>
+          <w14:ligatures w14:val="none"/>
+        </w:rPr>
+        <w:t>Finalize Integration – Confirm frontend reflects live data dynamically.</w:t>
+      </w:r>
+    </w:p>
+    <w:p>
+      <w:pPr>
+        <w:spacing w:before="100" w:beforeAutospacing="1" w:after="100" w:afterAutospacing="1" w:line="240" w:lineRule="auto"/>
+        <w:outlineLvl w:val="2"/>
+        <w:rPr>
+          <w:rFonts w:ascii="Times New Roman" w:eastAsia="Times New Roman" w:hAnsi="Times New Roman" w:cs="Times New Roman"/>
+          <w:b/>
+          <w:bCs/>
+          <w:kern w:val="0"/>
+          <w:sz w:val="27"/>
+          <w:szCs w:val="27"/>
+          <w:lang w:eastAsia="en-GB"/>
+          <w14:ligatures w14:val="none"/>
+        </w:rPr>
+      </w:pPr>
+      <w:r>
+        <w:rPr>
+          <w:rFonts w:ascii="Times New Roman" w:eastAsia="Times New Roman" w:hAnsi="Times New Roman" w:cs="Times New Roman"/>
+          <w:b/>
+          <w:bCs/>
+          <w:kern w:val="0"/>
+          <w:sz w:val="27"/>
+          <w:szCs w:val="27"/>
+          <w:lang w:eastAsia="en-GB"/>
+          <w14:ligatures w14:val="none"/>
+        </w:rPr>
+        <w:t>What Worked</w:t>
+      </w:r>
+    </w:p>
+    <w:p>
+      <w:pPr>
+        <w:numPr>
+          <w:ilvl w:val="0"/>
+          <w:numId w:val="10"/>
+        </w:numPr>
+        <w:spacing w:before="100" w:beforeAutospacing="1" w:after="100" w:afterAutospacing="1" w:line="240" w:lineRule="auto"/>
+        <w:rPr>
+          <w:rFonts w:ascii="Times New Roman" w:eastAsia="Times New Roman" w:hAnsi="Times New Roman" w:cs="Times New Roman"/>
+          <w:kern w:val="0"/>
+          <w:szCs w:val="24"/>
+          <w:lang w:eastAsia="en-GB"/>
+          <w14:ligatures w14:val="none"/>
+        </w:rPr>
+      </w:pPr>
+      <w:r>
+        <w:rPr>
+          <w:rFonts w:ascii="Times New Roman" w:eastAsia="Times New Roman" w:hAnsi="Times New Roman" w:cs="Times New Roman"/>
+          <w:kern w:val="0"/>
+          <w:szCs w:val="24"/>
+          <w:lang w:eastAsia="en-GB"/>
+          <w14:ligatures w14:val="none"/>
+        </w:rPr>
+        <w:t>Successfully created the database and entered data.</w:t>
+      </w:r>
+    </w:p>
+    <w:p>
+      <w:pPr>
+        <w:numPr>
+          <w:ilvl w:val="0"/>
+          <w:numId w:val="10"/>
+        </w:numPr>
+        <w:spacing w:before="100" w:beforeAutospacing="1" w:after="100" w:afterAutospacing="1" w:line="240" w:lineRule="auto"/>
+        <w:rPr>
+          <w:rFonts w:ascii="Times New Roman" w:eastAsia="Times New Roman" w:hAnsi="Times New Roman" w:cs="Times New Roman"/>
+          <w:kern w:val="0"/>
+          <w:szCs w:val="24"/>
+          <w:lang w:eastAsia="en-GB"/>
+          <w14:ligatures w14:val="none"/>
+        </w:rPr>
+      </w:pPr>
+      <w:r>
+        <w:rPr>
+          <w:rFonts w:ascii="Times New Roman" w:eastAsia="Times New Roman" w:hAnsi="Times New Roman" w:cs="Times New Roman"/>
+          <w:kern w:val="0"/>
+          <w:szCs w:val="24"/>
+          <w:lang w:eastAsia="en-GB"/>
+          <w14:ligatures w14:val="none"/>
+        </w:rPr>
+        <w:t>Integrated backend with frontend effectively.</w:t>
+      </w:r>
+    </w:p>
+    <w:p>
+      <w:pPr>
+        <w:numPr>
+          <w:ilvl w:val="0"/>
+          <w:numId w:val="10"/>
+        </w:numPr>
+        <w:spacing w:before="100" w:beforeAutospacing="1" w:after="100" w:afterAutospacing="1" w:line="240" w:lineRule="auto"/>
+        <w:rPr>
+          <w:rFonts w:ascii="Times New Roman" w:eastAsia="Times New Roman" w:hAnsi="Times New Roman" w:cs="Times New Roman"/>
+          <w:kern w:val="0"/>
+          <w:szCs w:val="24"/>
+          <w:lang w:eastAsia="en-GB"/>
+          <w14:ligatures w14:val="none"/>
+        </w:rPr>
+      </w:pPr>
+      <w:r>
+        <w:rPr>
+          <w:rFonts w:ascii="Times New Roman" w:eastAsia="Times New Roman" w:hAnsi="Times New Roman" w:cs="Times New Roman"/>
+          <w:kern w:val="0"/>
+          <w:szCs w:val="24"/>
+          <w:lang w:eastAsia="en-GB"/>
+          <w14:ligatures w14:val="none"/>
+        </w:rPr>
+        <w:t>Removed hardcoded content and fetched dynamic data using endpoints.</w:t>
+      </w:r>
+    </w:p>
+    <w:p>
+      <w:pPr>
+        <w:numPr>
+          <w:ilvl w:val="0"/>
+          <w:numId w:val="10"/>
+        </w:numPr>
+        <w:spacing w:before="100" w:beforeAutospacing="1" w:after="100" w:afterAutospacing="1" w:line="240" w:lineRule="auto"/>
+        <w:rPr>
+          <w:rFonts w:ascii="Times New Roman" w:eastAsia="Times New Roman" w:hAnsi="Times New Roman" w:cs="Times New Roman"/>
+          <w:kern w:val="0"/>
+          <w:szCs w:val="24"/>
+          <w:lang w:eastAsia="en-GB"/>
+          <w14:ligatures w14:val="none"/>
+        </w:rPr>
+      </w:pPr>
+      <w:r>
+        <w:rPr>
+          <w:rFonts w:ascii="Times New Roman" w:eastAsia="Times New Roman" w:hAnsi="Times New Roman" w:cs="Times New Roman"/>
+          <w:kern w:val="0"/>
+          <w:szCs w:val="24"/>
+          <w:lang w:eastAsia="en-GB"/>
+          <w14:ligatures w14:val="none"/>
+        </w:rPr>
+        <w:t>Verified API responses and ensured smooth data flow across components.</w:t>
+      </w:r>
+    </w:p>
+    <w:p>
+      <w:pPr>
+        <w:spacing w:before="100" w:beforeAutospacing="1" w:after="100" w:afterAutospacing="1" w:line="240" w:lineRule="auto"/>
+        <w:outlineLvl w:val="2"/>
+        <w:rPr>
+          <w:rFonts w:ascii="Times New Roman" w:eastAsia="Times New Roman" w:hAnsi="Times New Roman" w:cs="Times New Roman"/>
+          <w:b/>
+          <w:bCs/>
+          <w:kern w:val="0"/>
+          <w:sz w:val="27"/>
+          <w:szCs w:val="27"/>
+          <w:lang w:eastAsia="en-GB"/>
+          <w14:ligatures w14:val="none"/>
+        </w:rPr>
+      </w:pPr>
+      <w:r>
+        <w:rPr>
+          <w:rFonts w:ascii="Times New Roman" w:eastAsia="Times New Roman" w:hAnsi="Times New Roman" w:cs="Times New Roman"/>
+          <w:b/>
+          <w:bCs/>
+          <w:kern w:val="0"/>
+          <w:sz w:val="27"/>
+          <w:szCs w:val="27"/>
+          <w:lang w:eastAsia="en-GB"/>
+          <w14:ligatures w14:val="none"/>
+        </w:rPr>
+        <w:t>What Did Not Work</w:t>
+      </w:r>
+    </w:p>
+    <w:p>
+      <w:pPr>
+        <w:numPr>
+          <w:ilvl w:val="0"/>
+          <w:numId w:val="11"/>
+        </w:numPr>
+        <w:spacing w:before="100" w:beforeAutospacing="1" w:after="100" w:afterAutospacing="1" w:line="240" w:lineRule="auto"/>
+        <w:rPr>
+          <w:rFonts w:ascii="Times New Roman" w:eastAsia="Times New Roman" w:hAnsi="Times New Roman" w:cs="Times New Roman"/>
+          <w:kern w:val="0"/>
+          <w:szCs w:val="24"/>
+          <w:lang w:eastAsia="en-GB"/>
+          <w14:ligatures w14:val="none"/>
+        </w:rPr>
+      </w:pPr>
+      <w:r>
+        <w:rPr>
+          <w:rFonts w:ascii="Times New Roman" w:eastAsia="Times New Roman" w:hAnsi="Times New Roman" w:cs="Times New Roman"/>
+          <w:kern w:val="0"/>
+          <w:szCs w:val="24"/>
+          <w:lang w:eastAsia="en-GB"/>
+          <w14:ligatures w14:val="none"/>
+        </w:rPr>
+        <w:t xml:space="preserve">Some </w:t>
+      </w:r>
+      <w:proofErr w:type="spellStart"/>
+      <w:r>
+        <w:rPr>
+          <w:rFonts w:ascii="Times New Roman" w:eastAsia="Times New Roman" w:hAnsi="Times New Roman" w:cs="Times New Roman"/>
+          <w:kern w:val="0"/>
+          <w:szCs w:val="24"/>
+          <w:lang w:eastAsia="en-GB"/>
+          <w14:ligatures w14:val="none"/>
+        </w:rPr>
+        <w:t>FastAPI</w:t>
+      </w:r>
+      <w:proofErr w:type="spellEnd"/>
+      <w:r>
+        <w:rPr>
+          <w:rFonts w:ascii="Times New Roman" w:eastAsia="Times New Roman" w:hAnsi="Times New Roman" w:cs="Times New Roman"/>
+          <w:kern w:val="0"/>
+          <w:szCs w:val="24"/>
+          <w:lang w:eastAsia="en-GB"/>
+          <w14:ligatures w14:val="none"/>
+        </w:rPr>
+        <w:t xml:space="preserve"> endpoints did not work initially or failed to return data.</w:t>
+      </w:r>
+    </w:p>
+    <w:p>
+      <w:pPr>
+        <w:numPr>
+          <w:ilvl w:val="0"/>
+          <w:numId w:val="11"/>
+        </w:numPr>
+        <w:spacing w:before="100" w:beforeAutospacing="1" w:after="100" w:afterAutospacing="1" w:line="240" w:lineRule="auto"/>
+        <w:rPr>
+          <w:rFonts w:ascii="Times New Roman" w:eastAsia="Times New Roman" w:hAnsi="Times New Roman" w:cs="Times New Roman"/>
+          <w:kern w:val="0"/>
+          <w:szCs w:val="24"/>
+          <w:lang w:eastAsia="en-GB"/>
+          <w14:ligatures w14:val="none"/>
+        </w:rPr>
+      </w:pPr>
+      <w:r>
+        <w:rPr>
+          <w:rFonts w:ascii="Times New Roman" w:eastAsia="Times New Roman" w:hAnsi="Times New Roman" w:cs="Times New Roman"/>
+          <w:kern w:val="0"/>
+          <w:szCs w:val="24"/>
+          <w:lang w:eastAsia="en-GB"/>
+          <w14:ligatures w14:val="none"/>
+        </w:rPr>
+        <w:t>Required manual checking and chatbot support to identify and correct endpoint issues.</w:t>
+      </w:r>
+    </w:p>
+    <w:p>
+      <w:pPr>
+        <w:spacing w:before="100" w:beforeAutospacing="1" w:after="100" w:afterAutospacing="1" w:line="240" w:lineRule="auto"/>
+        <w:rPr>
+          <w:rFonts w:ascii="Times New Roman" w:eastAsia="Times New Roman" w:hAnsi="Times New Roman" w:cs="Times New Roman"/>
+          <w:kern w:val="0"/>
+          <w:szCs w:val="24"/>
+          <w:lang w:eastAsia="en-GB"/>
+          <w14:ligatures w14:val="none"/>
+        </w:rPr>
+      </w:pPr>
+      <w:r>
+        <w:rPr>
+          <w:rFonts w:ascii="Times New Roman" w:eastAsia="Times New Roman" w:hAnsi="Times New Roman" w:cs="Times New Roman"/>
+          <w:kern w:val="0"/>
+          <w:szCs w:val="24"/>
+          <w:lang w:eastAsia="en-GB"/>
+          <w14:ligatures w14:val="none"/>
+        </w:rPr>
+        <w:t>This process was crucial in transforming the website from a static design into a dynamic, data-driven platform, enabling real-time inventory tracking and interaction.</w:t>
+      </w:r>
+    </w:p>
+    <w:p>
+      <w:pPr>
+        <w:spacing w:before="100" w:beforeAutospacing="1" w:after="100" w:afterAutospacing="1" w:line="240" w:lineRule="auto"/>
+        <w:rPr>
+          <w:rFonts w:ascii="Times New Roman" w:eastAsia="Times New Roman" w:hAnsi="Times New Roman" w:cs="Times New Roman"/>
+          <w:kern w:val="0"/>
+          <w:szCs w:val="24"/>
+          <w:lang w:eastAsia="en-GB"/>
+          <w14:ligatures w14:val="none"/>
+        </w:rPr>
+      </w:pPr>
+      <w:r>
+        <w:rPr>
+          <w:rFonts w:ascii="Times New Roman" w:eastAsia="Times New Roman" w:hAnsi="Times New Roman" w:cs="Times New Roman"/>
+          <w:kern w:val="0"/>
+          <w:szCs w:val="24"/>
+          <w:lang w:eastAsia="en-GB"/>
+          <w14:ligatures w14:val="none"/>
+        </w:rPr>
+        <w:drawing>
+          <wp:inline distT="0" distB="0" distL="0" distR="0" wp14:anchorId="26C2860C" wp14:editId="61B1801A">
+            <wp:extent cx="5731510" cy="2668270"/>
+            <wp:effectExtent l="0" t="0" r="0" b="0"/>
+            <wp:docPr id="225152363" name="Picture 1" descr="A screenshot of a website&#10;&#10;AI-generated content may be incorrect."/>
+            <wp:cNvGraphicFramePr>
+              <a:graphicFrameLocks xmlns:a="http://schemas.openxmlformats.org/drawingml/2006/main" noChangeAspect="1"/>
+            </wp:cNvGraphicFramePr>
+            <a:graphic xmlns:a="http://schemas.openxmlformats.org/drawingml/2006/main">
+              <a:graphicData uri="http://schemas.openxmlformats.org/drawingml/2006/picture">
+                <pic:pic xmlns:pic="http://schemas.openxmlformats.org/drawingml/2006/picture">
+                  <pic:nvPicPr>
+                    <pic:cNvPr id="225152363" name="Picture 1" descr="A screenshot of a website&#10;&#10;AI-generated content may be incorrect."/>
+                    <pic:cNvPicPr/>
+                  </pic:nvPicPr>
+                  <pic:blipFill>
+                    <a:blip r:embed="rId13"/>
+                    <a:stretch>
+                      <a:fillRect/>
+                    </a:stretch>
+                  </pic:blipFill>
+                  <pic:spPr>
+                    <a:xfrm>
+                      <a:off x="0" y="0"/>
+                      <a:ext cx="5731510" cy="2668270"/>
+                    </a:xfrm>
+                    <a:prstGeom prst="rect">
+                      <a:avLst/>
+                    </a:prstGeom>
+                  </pic:spPr>
+                </pic:pic>
+              </a:graphicData>
+            </a:graphic>
+          </wp:inline>
+        </w:drawing>
+      </w:r>
     </w:p>
     <w:sectPr>
-      <w:headerReference w:type="default" r:id="rId11"/>
+      <w:headerReference w:type="default" r:id="rId14"/>
       <w:pgSz w:w="11906" w:h="16838"/>
       <w:pgMar w:top="1440" w:right="1440" w:bottom="1440" w:left="1440" w:header="708" w:footer="708" w:gutter="0"/>
       <w:cols w:space="708"/>
@@ -2671,27 +3458,7 @@
         <w:szCs w:val="36"/>
         <w:lang w:val="en-US"/>
       </w:rPr>
-      <w:t xml:space="preserve">By </w:t>
-    </w:r>
-    <w:proofErr w:type="spellStart"/>
-    <w:r>
-      <w:rPr>
-        <w:rFonts w:ascii="Times New Roman" w:hAnsi="Times New Roman" w:cs="Times New Roman"/>
-        <w:sz w:val="36"/>
-        <w:szCs w:val="36"/>
-        <w:lang w:val="en-US"/>
-      </w:rPr>
-      <w:t>Rishav</w:t>
-    </w:r>
-    <w:proofErr w:type="spellEnd"/>
-    <w:r>
-      <w:rPr>
-        <w:rFonts w:ascii="Times New Roman" w:hAnsi="Times New Roman" w:cs="Times New Roman"/>
-        <w:sz w:val="36"/>
-        <w:szCs w:val="36"/>
-        <w:lang w:val="en-US"/>
-      </w:rPr>
-      <w:t xml:space="preserve"> Kumar(U20220072)</w:t>
+      <w:t>By Rishav Kumar(U20220072)</w:t>
     </w:r>
   </w:p>
 </w:hdr>
@@ -3075,6 +3842,119 @@
     </w:lvl>
   </w:abstractNum>
   <w:abstractNum w:abstractNumId="3" w15:restartNumberingAfterBreak="0">
+    <w:nsid w:val="19AD3E17"/>
+    <w:multiLevelType w:val="multilevel"/>
+    <w:tmpl w:val="69B23D8C"/>
+    <w:lvl w:ilvl="0">
+      <w:start w:val="1"/>
+      <w:numFmt w:val="decimal"/>
+      <w:lvlText w:val="%1."/>
+      <w:lvlJc w:val="left"/>
+      <w:pPr>
+        <w:tabs>
+          <w:tab w:val="num" w:pos="720"/>
+        </w:tabs>
+        <w:ind w:left="720" w:hanging="360"/>
+      </w:pPr>
+    </w:lvl>
+    <w:lvl w:ilvl="1" w:tentative="1">
+      <w:start w:val="1"/>
+      <w:numFmt w:val="decimal"/>
+      <w:lvlText w:val="%2."/>
+      <w:lvlJc w:val="left"/>
+      <w:pPr>
+        <w:tabs>
+          <w:tab w:val="num" w:pos="1440"/>
+        </w:tabs>
+        <w:ind w:left="1440" w:hanging="360"/>
+      </w:pPr>
+    </w:lvl>
+    <w:lvl w:ilvl="2" w:tentative="1">
+      <w:start w:val="1"/>
+      <w:numFmt w:val="decimal"/>
+      <w:lvlText w:val="%3."/>
+      <w:lvlJc w:val="left"/>
+      <w:pPr>
+        <w:tabs>
+          <w:tab w:val="num" w:pos="2160"/>
+        </w:tabs>
+        <w:ind w:left="2160" w:hanging="360"/>
+      </w:pPr>
+    </w:lvl>
+    <w:lvl w:ilvl="3" w:tentative="1">
+      <w:start w:val="1"/>
+      <w:numFmt w:val="decimal"/>
+      <w:lvlText w:val="%4."/>
+      <w:lvlJc w:val="left"/>
+      <w:pPr>
+        <w:tabs>
+          <w:tab w:val="num" w:pos="2880"/>
+        </w:tabs>
+        <w:ind w:left="2880" w:hanging="360"/>
+      </w:pPr>
+    </w:lvl>
+    <w:lvl w:ilvl="4" w:tentative="1">
+      <w:start w:val="1"/>
+      <w:numFmt w:val="decimal"/>
+      <w:lvlText w:val="%5."/>
+      <w:lvlJc w:val="left"/>
+      <w:pPr>
+        <w:tabs>
+          <w:tab w:val="num" w:pos="3600"/>
+        </w:tabs>
+        <w:ind w:left="3600" w:hanging="360"/>
+      </w:pPr>
+    </w:lvl>
+    <w:lvl w:ilvl="5" w:tentative="1">
+      <w:start w:val="1"/>
+      <w:numFmt w:val="decimal"/>
+      <w:lvlText w:val="%6."/>
+      <w:lvlJc w:val="left"/>
+      <w:pPr>
+        <w:tabs>
+          <w:tab w:val="num" w:pos="4320"/>
+        </w:tabs>
+        <w:ind w:left="4320" w:hanging="360"/>
+      </w:pPr>
+    </w:lvl>
+    <w:lvl w:ilvl="6" w:tentative="1">
+      <w:start w:val="1"/>
+      <w:numFmt w:val="decimal"/>
+      <w:lvlText w:val="%7."/>
+      <w:lvlJc w:val="left"/>
+      <w:pPr>
+        <w:tabs>
+          <w:tab w:val="num" w:pos="5040"/>
+        </w:tabs>
+        <w:ind w:left="5040" w:hanging="360"/>
+      </w:pPr>
+    </w:lvl>
+    <w:lvl w:ilvl="7" w:tentative="1">
+      <w:start w:val="1"/>
+      <w:numFmt w:val="decimal"/>
+      <w:lvlText w:val="%8."/>
+      <w:lvlJc w:val="left"/>
+      <w:pPr>
+        <w:tabs>
+          <w:tab w:val="num" w:pos="5760"/>
+        </w:tabs>
+        <w:ind w:left="5760" w:hanging="360"/>
+      </w:pPr>
+    </w:lvl>
+    <w:lvl w:ilvl="8" w:tentative="1">
+      <w:start w:val="1"/>
+      <w:numFmt w:val="decimal"/>
+      <w:lvlText w:val="%9."/>
+      <w:lvlJc w:val="left"/>
+      <w:pPr>
+        <w:tabs>
+          <w:tab w:val="num" w:pos="6480"/>
+        </w:tabs>
+        <w:ind w:left="6480" w:hanging="360"/>
+      </w:pPr>
+    </w:lvl>
+  </w:abstractNum>
+  <w:abstractNum w:abstractNumId="4" w15:restartNumberingAfterBreak="0">
     <w:nsid w:val="1D9F1AEF"/>
     <w:multiLevelType w:val="multilevel"/>
     <w:tmpl w:val="083659B0"/>
@@ -3223,7 +4103,454 @@
       </w:rPr>
     </w:lvl>
   </w:abstractNum>
-  <w:abstractNum w:abstractNumId="4" w15:restartNumberingAfterBreak="0">
+  <w:abstractNum w:abstractNumId="5" w15:restartNumberingAfterBreak="0">
+    <w:nsid w:val="29AE3F8B"/>
+    <w:multiLevelType w:val="multilevel"/>
+    <w:tmpl w:val="DD7447D0"/>
+    <w:lvl w:ilvl="0">
+      <w:start w:val="1"/>
+      <w:numFmt w:val="bullet"/>
+      <w:lvlText w:val=""/>
+      <w:lvlJc w:val="left"/>
+      <w:pPr>
+        <w:tabs>
+          <w:tab w:val="num" w:pos="720"/>
+        </w:tabs>
+        <w:ind w:left="720" w:hanging="360"/>
+      </w:pPr>
+      <w:rPr>
+        <w:rFonts w:ascii="Symbol" w:hAnsi="Symbol" w:hint="default"/>
+        <w:sz w:val="20"/>
+      </w:rPr>
+    </w:lvl>
+    <w:lvl w:ilvl="1" w:tentative="1">
+      <w:start w:val="1"/>
+      <w:numFmt w:val="bullet"/>
+      <w:lvlText w:val="o"/>
+      <w:lvlJc w:val="left"/>
+      <w:pPr>
+        <w:tabs>
+          <w:tab w:val="num" w:pos="1440"/>
+        </w:tabs>
+        <w:ind w:left="1440" w:hanging="360"/>
+      </w:pPr>
+      <w:rPr>
+        <w:rFonts w:ascii="Courier New" w:hAnsi="Courier New" w:hint="default"/>
+        <w:sz w:val="20"/>
+      </w:rPr>
+    </w:lvl>
+    <w:lvl w:ilvl="2" w:tentative="1">
+      <w:start w:val="1"/>
+      <w:numFmt w:val="bullet"/>
+      <w:lvlText w:val=""/>
+      <w:lvlJc w:val="left"/>
+      <w:pPr>
+        <w:tabs>
+          <w:tab w:val="num" w:pos="2160"/>
+        </w:tabs>
+        <w:ind w:left="2160" w:hanging="360"/>
+      </w:pPr>
+      <w:rPr>
+        <w:rFonts w:ascii="Wingdings" w:hAnsi="Wingdings" w:hint="default"/>
+        <w:sz w:val="20"/>
+      </w:rPr>
+    </w:lvl>
+    <w:lvl w:ilvl="3" w:tentative="1">
+      <w:start w:val="1"/>
+      <w:numFmt w:val="bullet"/>
+      <w:lvlText w:val=""/>
+      <w:lvlJc w:val="left"/>
+      <w:pPr>
+        <w:tabs>
+          <w:tab w:val="num" w:pos="2880"/>
+        </w:tabs>
+        <w:ind w:left="2880" w:hanging="360"/>
+      </w:pPr>
+      <w:rPr>
+        <w:rFonts w:ascii="Wingdings" w:hAnsi="Wingdings" w:hint="default"/>
+        <w:sz w:val="20"/>
+      </w:rPr>
+    </w:lvl>
+    <w:lvl w:ilvl="4" w:tentative="1">
+      <w:start w:val="1"/>
+      <w:numFmt w:val="bullet"/>
+      <w:lvlText w:val=""/>
+      <w:lvlJc w:val="left"/>
+      <w:pPr>
+        <w:tabs>
+          <w:tab w:val="num" w:pos="3600"/>
+        </w:tabs>
+        <w:ind w:left="3600" w:hanging="360"/>
+      </w:pPr>
+      <w:rPr>
+        <w:rFonts w:ascii="Wingdings" w:hAnsi="Wingdings" w:hint="default"/>
+        <w:sz w:val="20"/>
+      </w:rPr>
+    </w:lvl>
+    <w:lvl w:ilvl="5" w:tentative="1">
+      <w:start w:val="1"/>
+      <w:numFmt w:val="bullet"/>
+      <w:lvlText w:val=""/>
+      <w:lvlJc w:val="left"/>
+      <w:pPr>
+        <w:tabs>
+          <w:tab w:val="num" w:pos="4320"/>
+        </w:tabs>
+        <w:ind w:left="4320" w:hanging="360"/>
+      </w:pPr>
+      <w:rPr>
+        <w:rFonts w:ascii="Wingdings" w:hAnsi="Wingdings" w:hint="default"/>
+        <w:sz w:val="20"/>
+      </w:rPr>
+    </w:lvl>
+    <w:lvl w:ilvl="6" w:tentative="1">
+      <w:start w:val="1"/>
+      <w:numFmt w:val="bullet"/>
+      <w:lvlText w:val=""/>
+      <w:lvlJc w:val="left"/>
+      <w:pPr>
+        <w:tabs>
+          <w:tab w:val="num" w:pos="5040"/>
+        </w:tabs>
+        <w:ind w:left="5040" w:hanging="360"/>
+      </w:pPr>
+      <w:rPr>
+        <w:rFonts w:ascii="Wingdings" w:hAnsi="Wingdings" w:hint="default"/>
+        <w:sz w:val="20"/>
+      </w:rPr>
+    </w:lvl>
+    <w:lvl w:ilvl="7" w:tentative="1">
+      <w:start w:val="1"/>
+      <w:numFmt w:val="bullet"/>
+      <w:lvlText w:val=""/>
+      <w:lvlJc w:val="left"/>
+      <w:pPr>
+        <w:tabs>
+          <w:tab w:val="num" w:pos="5760"/>
+        </w:tabs>
+        <w:ind w:left="5760" w:hanging="360"/>
+      </w:pPr>
+      <w:rPr>
+        <w:rFonts w:ascii="Wingdings" w:hAnsi="Wingdings" w:hint="default"/>
+        <w:sz w:val="20"/>
+      </w:rPr>
+    </w:lvl>
+    <w:lvl w:ilvl="8" w:tentative="1">
+      <w:start w:val="1"/>
+      <w:numFmt w:val="bullet"/>
+      <w:lvlText w:val=""/>
+      <w:lvlJc w:val="left"/>
+      <w:pPr>
+        <w:tabs>
+          <w:tab w:val="num" w:pos="6480"/>
+        </w:tabs>
+        <w:ind w:left="6480" w:hanging="360"/>
+      </w:pPr>
+      <w:rPr>
+        <w:rFonts w:ascii="Wingdings" w:hAnsi="Wingdings" w:hint="default"/>
+        <w:sz w:val="20"/>
+      </w:rPr>
+    </w:lvl>
+  </w:abstractNum>
+  <w:abstractNum w:abstractNumId="6" w15:restartNumberingAfterBreak="0">
+    <w:nsid w:val="34FC64D3"/>
+    <w:multiLevelType w:val="multilevel"/>
+    <w:tmpl w:val="92B83D08"/>
+    <w:lvl w:ilvl="0">
+      <w:start w:val="1"/>
+      <w:numFmt w:val="bullet"/>
+      <w:lvlText w:val=""/>
+      <w:lvlJc w:val="left"/>
+      <w:pPr>
+        <w:tabs>
+          <w:tab w:val="num" w:pos="720"/>
+        </w:tabs>
+        <w:ind w:left="720" w:hanging="360"/>
+      </w:pPr>
+      <w:rPr>
+        <w:rFonts w:ascii="Symbol" w:hAnsi="Symbol" w:hint="default"/>
+        <w:sz w:val="20"/>
+      </w:rPr>
+    </w:lvl>
+    <w:lvl w:ilvl="1" w:tentative="1">
+      <w:start w:val="1"/>
+      <w:numFmt w:val="bullet"/>
+      <w:lvlText w:val="o"/>
+      <w:lvlJc w:val="left"/>
+      <w:pPr>
+        <w:tabs>
+          <w:tab w:val="num" w:pos="1440"/>
+        </w:tabs>
+        <w:ind w:left="1440" w:hanging="360"/>
+      </w:pPr>
+      <w:rPr>
+        <w:rFonts w:ascii="Courier New" w:hAnsi="Courier New" w:hint="default"/>
+        <w:sz w:val="20"/>
+      </w:rPr>
+    </w:lvl>
+    <w:lvl w:ilvl="2" w:tentative="1">
+      <w:start w:val="1"/>
+      <w:numFmt w:val="bullet"/>
+      <w:lvlText w:val=""/>
+      <w:lvlJc w:val="left"/>
+      <w:pPr>
+        <w:tabs>
+          <w:tab w:val="num" w:pos="2160"/>
+        </w:tabs>
+        <w:ind w:left="2160" w:hanging="360"/>
+      </w:pPr>
+      <w:rPr>
+        <w:rFonts w:ascii="Wingdings" w:hAnsi="Wingdings" w:hint="default"/>
+        <w:sz w:val="20"/>
+      </w:rPr>
+    </w:lvl>
+    <w:lvl w:ilvl="3" w:tentative="1">
+      <w:start w:val="1"/>
+      <w:numFmt w:val="bullet"/>
+      <w:lvlText w:val=""/>
+      <w:lvlJc w:val="left"/>
+      <w:pPr>
+        <w:tabs>
+          <w:tab w:val="num" w:pos="2880"/>
+        </w:tabs>
+        <w:ind w:left="2880" w:hanging="360"/>
+      </w:pPr>
+      <w:rPr>
+        <w:rFonts w:ascii="Wingdings" w:hAnsi="Wingdings" w:hint="default"/>
+        <w:sz w:val="20"/>
+      </w:rPr>
+    </w:lvl>
+    <w:lvl w:ilvl="4" w:tentative="1">
+      <w:start w:val="1"/>
+      <w:numFmt w:val="bullet"/>
+      <w:lvlText w:val=""/>
+      <w:lvlJc w:val="left"/>
+      <w:pPr>
+        <w:tabs>
+          <w:tab w:val="num" w:pos="3600"/>
+        </w:tabs>
+        <w:ind w:left="3600" w:hanging="360"/>
+      </w:pPr>
+      <w:rPr>
+        <w:rFonts w:ascii="Wingdings" w:hAnsi="Wingdings" w:hint="default"/>
+        <w:sz w:val="20"/>
+      </w:rPr>
+    </w:lvl>
+    <w:lvl w:ilvl="5" w:tentative="1">
+      <w:start w:val="1"/>
+      <w:numFmt w:val="bullet"/>
+      <w:lvlText w:val=""/>
+      <w:lvlJc w:val="left"/>
+      <w:pPr>
+        <w:tabs>
+          <w:tab w:val="num" w:pos="4320"/>
+        </w:tabs>
+        <w:ind w:left="4320" w:hanging="360"/>
+      </w:pPr>
+      <w:rPr>
+        <w:rFonts w:ascii="Wingdings" w:hAnsi="Wingdings" w:hint="default"/>
+        <w:sz w:val="20"/>
+      </w:rPr>
+    </w:lvl>
+    <w:lvl w:ilvl="6" w:tentative="1">
+      <w:start w:val="1"/>
+      <w:numFmt w:val="bullet"/>
+      <w:lvlText w:val=""/>
+      <w:lvlJc w:val="left"/>
+      <w:pPr>
+        <w:tabs>
+          <w:tab w:val="num" w:pos="5040"/>
+        </w:tabs>
+        <w:ind w:left="5040" w:hanging="360"/>
+      </w:pPr>
+      <w:rPr>
+        <w:rFonts w:ascii="Wingdings" w:hAnsi="Wingdings" w:hint="default"/>
+        <w:sz w:val="20"/>
+      </w:rPr>
+    </w:lvl>
+    <w:lvl w:ilvl="7" w:tentative="1">
+      <w:start w:val="1"/>
+      <w:numFmt w:val="bullet"/>
+      <w:lvlText w:val=""/>
+      <w:lvlJc w:val="left"/>
+      <w:pPr>
+        <w:tabs>
+          <w:tab w:val="num" w:pos="5760"/>
+        </w:tabs>
+        <w:ind w:left="5760" w:hanging="360"/>
+      </w:pPr>
+      <w:rPr>
+        <w:rFonts w:ascii="Wingdings" w:hAnsi="Wingdings" w:hint="default"/>
+        <w:sz w:val="20"/>
+      </w:rPr>
+    </w:lvl>
+    <w:lvl w:ilvl="8" w:tentative="1">
+      <w:start w:val="1"/>
+      <w:numFmt w:val="bullet"/>
+      <w:lvlText w:val=""/>
+      <w:lvlJc w:val="left"/>
+      <w:pPr>
+        <w:tabs>
+          <w:tab w:val="num" w:pos="6480"/>
+        </w:tabs>
+        <w:ind w:left="6480" w:hanging="360"/>
+      </w:pPr>
+      <w:rPr>
+        <w:rFonts w:ascii="Wingdings" w:hAnsi="Wingdings" w:hint="default"/>
+        <w:sz w:val="20"/>
+      </w:rPr>
+    </w:lvl>
+  </w:abstractNum>
+  <w:abstractNum w:abstractNumId="7" w15:restartNumberingAfterBreak="0">
+    <w:nsid w:val="3DD42125"/>
+    <w:multiLevelType w:val="multilevel"/>
+    <w:tmpl w:val="7F98679A"/>
+    <w:lvl w:ilvl="0">
+      <w:start w:val="1"/>
+      <w:numFmt w:val="bullet"/>
+      <w:lvlText w:val=""/>
+      <w:lvlJc w:val="left"/>
+      <w:pPr>
+        <w:tabs>
+          <w:tab w:val="num" w:pos="720"/>
+        </w:tabs>
+        <w:ind w:left="720" w:hanging="360"/>
+      </w:pPr>
+      <w:rPr>
+        <w:rFonts w:ascii="Symbol" w:hAnsi="Symbol" w:hint="default"/>
+        <w:sz w:val="20"/>
+      </w:rPr>
+    </w:lvl>
+    <w:lvl w:ilvl="1" w:tentative="1">
+      <w:start w:val="1"/>
+      <w:numFmt w:val="bullet"/>
+      <w:lvlText w:val="o"/>
+      <w:lvlJc w:val="left"/>
+      <w:pPr>
+        <w:tabs>
+          <w:tab w:val="num" w:pos="1440"/>
+        </w:tabs>
+        <w:ind w:left="1440" w:hanging="360"/>
+      </w:pPr>
+      <w:rPr>
+        <w:rFonts w:ascii="Courier New" w:hAnsi="Courier New" w:hint="default"/>
+        <w:sz w:val="20"/>
+      </w:rPr>
+    </w:lvl>
+    <w:lvl w:ilvl="2" w:tentative="1">
+      <w:start w:val="1"/>
+      <w:numFmt w:val="bullet"/>
+      <w:lvlText w:val=""/>
+      <w:lvlJc w:val="left"/>
+      <w:pPr>
+        <w:tabs>
+          <w:tab w:val="num" w:pos="2160"/>
+        </w:tabs>
+        <w:ind w:left="2160" w:hanging="360"/>
+      </w:pPr>
+      <w:rPr>
+        <w:rFonts w:ascii="Wingdings" w:hAnsi="Wingdings" w:hint="default"/>
+        <w:sz w:val="20"/>
+      </w:rPr>
+    </w:lvl>
+    <w:lvl w:ilvl="3" w:tentative="1">
+      <w:start w:val="1"/>
+      <w:numFmt w:val="bullet"/>
+      <w:lvlText w:val=""/>
+      <w:lvlJc w:val="left"/>
+      <w:pPr>
+        <w:tabs>
+          <w:tab w:val="num" w:pos="2880"/>
+        </w:tabs>
+        <w:ind w:left="2880" w:hanging="360"/>
+      </w:pPr>
+      <w:rPr>
+        <w:rFonts w:ascii="Wingdings" w:hAnsi="Wingdings" w:hint="default"/>
+        <w:sz w:val="20"/>
+      </w:rPr>
+    </w:lvl>
+    <w:lvl w:ilvl="4" w:tentative="1">
+      <w:start w:val="1"/>
+      <w:numFmt w:val="bullet"/>
+      <w:lvlText w:val=""/>
+      <w:lvlJc w:val="left"/>
+      <w:pPr>
+        <w:tabs>
+          <w:tab w:val="num" w:pos="3600"/>
+        </w:tabs>
+        <w:ind w:left="3600" w:hanging="360"/>
+      </w:pPr>
+      <w:rPr>
+        <w:rFonts w:ascii="Wingdings" w:hAnsi="Wingdings" w:hint="default"/>
+        <w:sz w:val="20"/>
+      </w:rPr>
+    </w:lvl>
+    <w:lvl w:ilvl="5" w:tentative="1">
+      <w:start w:val="1"/>
+      <w:numFmt w:val="bullet"/>
+      <w:lvlText w:val=""/>
+      <w:lvlJc w:val="left"/>
+      <w:pPr>
+        <w:tabs>
+          <w:tab w:val="num" w:pos="4320"/>
+        </w:tabs>
+        <w:ind w:left="4320" w:hanging="360"/>
+      </w:pPr>
+      <w:rPr>
+        <w:rFonts w:ascii="Wingdings" w:hAnsi="Wingdings" w:hint="default"/>
+        <w:sz w:val="20"/>
+      </w:rPr>
+    </w:lvl>
+    <w:lvl w:ilvl="6" w:tentative="1">
+      <w:start w:val="1"/>
+      <w:numFmt w:val="bullet"/>
+      <w:lvlText w:val=""/>
+      <w:lvlJc w:val="left"/>
+      <w:pPr>
+        <w:tabs>
+          <w:tab w:val="num" w:pos="5040"/>
+        </w:tabs>
+        <w:ind w:left="5040" w:hanging="360"/>
+      </w:pPr>
+      <w:rPr>
+        <w:rFonts w:ascii="Wingdings" w:hAnsi="Wingdings" w:hint="default"/>
+        <w:sz w:val="20"/>
+      </w:rPr>
+    </w:lvl>
+    <w:lvl w:ilvl="7" w:tentative="1">
+      <w:start w:val="1"/>
+      <w:numFmt w:val="bullet"/>
+      <w:lvlText w:val=""/>
+      <w:lvlJc w:val="left"/>
+      <w:pPr>
+        <w:tabs>
+          <w:tab w:val="num" w:pos="5760"/>
+        </w:tabs>
+        <w:ind w:left="5760" w:hanging="360"/>
+      </w:pPr>
+      <w:rPr>
+        <w:rFonts w:ascii="Wingdings" w:hAnsi="Wingdings" w:hint="default"/>
+        <w:sz w:val="20"/>
+      </w:rPr>
+    </w:lvl>
+    <w:lvl w:ilvl="8" w:tentative="1">
+      <w:start w:val="1"/>
+      <w:numFmt w:val="bullet"/>
+      <w:lvlText w:val=""/>
+      <w:lvlJc w:val="left"/>
+      <w:pPr>
+        <w:tabs>
+          <w:tab w:val="num" w:pos="6480"/>
+        </w:tabs>
+        <w:ind w:left="6480" w:hanging="360"/>
+      </w:pPr>
+      <w:rPr>
+        <w:rFonts w:ascii="Wingdings" w:hAnsi="Wingdings" w:hint="default"/>
+        <w:sz w:val="20"/>
+      </w:rPr>
+    </w:lvl>
+  </w:abstractNum>
+  <w:abstractNum w:abstractNumId="8" w15:restartNumberingAfterBreak="0">
     <w:nsid w:val="52205C16"/>
     <w:multiLevelType w:val="multilevel"/>
     <w:tmpl w:val="19AA13A4"/>
@@ -3372,7 +4699,7 @@
       </w:rPr>
     </w:lvl>
   </w:abstractNum>
-  <w:abstractNum w:abstractNumId="5" w15:restartNumberingAfterBreak="0">
+  <w:abstractNum w:abstractNumId="9" w15:restartNumberingAfterBreak="0">
     <w:nsid w:val="69D42DA7"/>
     <w:multiLevelType w:val="multilevel"/>
     <w:tmpl w:val="308A92E8"/>
@@ -3521,7 +4848,7 @@
       </w:rPr>
     </w:lvl>
   </w:abstractNum>
-  <w:abstractNum w:abstractNumId="6" w15:restartNumberingAfterBreak="0">
+  <w:abstractNum w:abstractNumId="10" w15:restartNumberingAfterBreak="0">
     <w:nsid w:val="6B0E3F35"/>
     <w:multiLevelType w:val="multilevel"/>
     <w:tmpl w:val="13922D7E"/>
@@ -3674,22 +5001,34 @@
     <w:abstractNumId w:val="1"/>
   </w:num>
   <w:num w:numId="2" w16cid:durableId="1606691762">
-    <w:abstractNumId w:val="6"/>
+    <w:abstractNumId w:val="10"/>
   </w:num>
   <w:num w:numId="3" w16cid:durableId="1554586137">
     <w:abstractNumId w:val="2"/>
   </w:num>
   <w:num w:numId="4" w16cid:durableId="550577891">
-    <w:abstractNumId w:val="5"/>
+    <w:abstractNumId w:val="9"/>
   </w:num>
   <w:num w:numId="5" w16cid:durableId="540096434">
-    <w:abstractNumId w:val="3"/>
+    <w:abstractNumId w:val="4"/>
   </w:num>
   <w:num w:numId="6" w16cid:durableId="1540585827">
-    <w:abstractNumId w:val="4"/>
+    <w:abstractNumId w:val="8"/>
   </w:num>
   <w:num w:numId="7" w16cid:durableId="51197306">
     <w:abstractNumId w:val="0"/>
+  </w:num>
+  <w:num w:numId="8" w16cid:durableId="141704330">
+    <w:abstractNumId w:val="7"/>
+  </w:num>
+  <w:num w:numId="9" w16cid:durableId="1177498831">
+    <w:abstractNumId w:val="3"/>
+  </w:num>
+  <w:num w:numId="10" w16cid:durableId="1595363777">
+    <w:abstractNumId w:val="6"/>
+  </w:num>
+  <w:num w:numId="11" w16cid:durableId="1002242464">
+    <w:abstractNumId w:val="5"/>
   </w:num>
 </w:numbering>
 </file>
@@ -4298,6 +5637,7 @@
   <w:style w:type="character" w:default="1" w:styleId="DefaultParagraphFont">
     <w:name w:val="Default Paragraph Font"/>
     <w:uiPriority w:val="1"/>
+    <w:semiHidden/>
     <w:unhideWhenUsed/>
   </w:style>
   <w:style w:type="table" w:default="1" w:styleId="TableNormal">
@@ -4714,6 +6054,11 @@
       <w:rFonts w:cs="Mangal"/>
     </w:rPr>
   </w:style>
+  <w:style w:type="character" w:customStyle="1" w:styleId="overflow-hidden">
+    <w:name w:val="overflow-hidden"/>
+    <w:basedOn w:val="DefaultParagraphFont"/>
+    <w:rsid w:val="006B09CC"/>
+  </w:style>
 </w:styles>
 </file>
 

</xml_diff>